<commit_message>
I thought of something and added it to the document
</commit_message>
<xml_diff>
--- a/Real Time Systems/SENG 5831 Lab Assignment #1 - Mike Weispfenning.docx
+++ b/Real Time Systems/SENG 5831 Lab Assignment #1 - Mike Weispfenning.docx
@@ -235,26 +235,35 @@
         <w:t>240</w:t>
       </w:r>
       <w:r>
-        <w:t xml:space="preserve"> times in one minute.  For the first three or so minutes, the yellow LED did not flash.  After the three minutes, the LED began to flash.  Then, after flashing for a minute or so, it would go dormant again and repeat this cycle.  This is the most interesting of all cases.  </w:t>
-      </w:r>
-      <w:r>
-        <w:t>It makes sense that the yellow LED would blink less because as the higher priority, the delay is in its loop, meaning it is going to miss a bunch no matter what.  Now, I’m not totally sure what’s happening when it fires up and all of a sudden starts blinking.  It appears at that time to be blinking at about the s</w:t>
-      </w:r>
-      <w:r>
-        <w:t>ame rate as the green LED of 240</w:t>
-      </w:r>
-      <w:r>
-        <w:t xml:space="preserve"> togg</w:t>
-      </w:r>
-      <w:r>
-        <w:t xml:space="preserve">les per minute, except that the yellow LED did seem a bit more erratic in its blinking.  The only thing I can think is that at some point, </w:t>
-      </w:r>
-      <w:r>
-        <w:lastRenderedPageBreak/>
-        <w:t>the interrupts line up just right, for a period of time, which allows the yellow interrupt to fire more frequently.</w:t>
+        <w:t xml:space="preserve"> times in one minute.  For the first three or so minutes, the yellow LED did not flash.  After the three minutes, the LED began to flash.</w:t>
+      </w:r>
+      <w:r>
+        <w:t xml:space="preserve">  Then, after a handful of minutes, the blinking stopped, and this cycle continued on.</w:t>
       </w:r>
       <w:bookmarkStart w:id="0" w:name="_GoBack"/>
       <w:bookmarkEnd w:id="0"/>
+      <w:r>
+        <w:t xml:space="preserve">  </w:t>
+      </w:r>
+      <w:r>
+        <w:t>It makes sense that the yellow LED would blink less because as the higher priority, the delay is in its loop, meaning it is going to miss a bunch no matter what.  Now, I’m not totally sure what’s happening when it fires up and all of a sudden starts blinking.  It appears at that time to be blinking at about the s</w:t>
+      </w:r>
+      <w:r>
+        <w:t>ame rate as the green LED of 240</w:t>
+      </w:r>
+      <w:r>
+        <w:t xml:space="preserve"> togg</w:t>
+      </w:r>
+      <w:r>
+        <w:t xml:space="preserve">les per minute, except that the yellow LED did seem a bit more erratic in its blinking.  The only thing I can think is that at some point, the interrupts line up just right, for a period of </w:t>
+      </w:r>
+      <w:r>
+        <w:lastRenderedPageBreak/>
+        <w:t>time, which allows the yellow interrupt to fire more frequently.</w:t>
+      </w:r>
+      <w:r>
+        <w:t xml:space="preserve">  It could also be that the interrupt can fire again which in the ISR handler, and it could enter the handler again.  Then, the long delay at the beginning could be the required time for the first interrupt to get through the 510ms delay, which would take longer because it keeps getting interrupted, but once the first one gets through, the following interrupts get through the delay at about the same increment that they start (around 100ms), and the LED carries on as usual, with some erratic blinking in there.</w:t>
+      </w:r>
     </w:p>
     <w:sectPr>
       <w:pgSz w:w="12240" w:h="15840"/>

</xml_diff>